<commit_message>
Final with edited doc to represent outer properly
</commit_message>
<xml_diff>
--- a/CAP6675 - Complex Adaptive Systems/Homework 01/homework 1.docx
+++ b/CAP6675 - Complex Adaptive Systems/Homework 01/homework 1.docx
@@ -113,7 +113,20 @@
           <w:rFonts w:ascii="Times New Roman" w:cs="Times New Roman" w:eastAsia="Times New Roman" w:hAnsi="Times New Roman"/>
           <w:rtl w:val="0"/>
         </w:rPr>
-        <w:t xml:space="preserve">1. The neighborhood I chose consists of the inner 8 cells (inner-neighbors) around a cell as well as the outer 16 cells (outer-neighbors) surrounding a cell.  If the living cells in the outer-neighbors are larger than the living cells inner-neighbors, then the cell dies.  Otherwise, a new cell is created in the neighborhood 5 cells up.  These rules simulate towns that give their newborns to the northern town when their town becomes overpopulated.  This results in every town having to kill off some of their population to make room for all the newborns.  It creates an orderly system where there's never more than 8 living cells in a single neighborhood.</w:t>
+        <w:t xml:space="preserve">1. The neighborhood I chose consists of the inner 8 cells (inner-neighbors) around a cell as well as the </w:t>
+      </w:r>
+      <w:r>
+        <w:rPr>
+          <w:rtl w:val="0"/>
+        </w:rPr>
+        <w:t xml:space="preserve">four quadrants </w:t>
+      </w:r>
+      <w:r>
+        <w:rPr>
+          <w:rFonts w:ascii="Times New Roman" w:cs="Times New Roman" w:eastAsia="Times New Roman" w:hAnsi="Times New Roman"/>
+          <w:rtl w:val="0"/>
+        </w:rPr>
+        <w:t xml:space="preserve">16 cells (outer-neighbors) surrounding a cell.  If the living cells in the outer-neighbors are larger than the living cells inner-neighbors, then the cell dies.  Otherwise, a new cell is created in the neighborhood 5 cells up.  These rules simulate towns that give their newborns to the northern town when their town becomes overpopulated.  This results in every town having to kill off some of their population to make room for all the newborns.  It creates an orderly system where there's never more than 8 living cells in a single neighborhood.</w:t>
       </w:r>
     </w:p>
     <w:p>
@@ -149,25 +162,6 @@
         <w:contextualSpacing w:val="0"/>
         <w:rPr/>
       </w:pPr>
-      <w:r>
-        <w:rPr>
-          <w:rtl w:val="0"/>
-        </w:rPr>
-      </w:r>
-    </w:p>
-    <w:p>
-      <w:pPr>
-        <w:widowControl w:val="0"/>
-        <w:contextualSpacing w:val="0"/>
-        <w:rPr/>
-      </w:pPr>
-      <w:r>
-        <w:rPr>
-          <w:rFonts w:ascii="Times New Roman" w:cs="Times New Roman" w:eastAsia="Times New Roman" w:hAnsi="Times New Roman"/>
-          <w:rtl w:val="0"/>
-        </w:rPr>
-        <w:t xml:space="preserve">2. There are static objects in the system. The static objects are horizontal rows, they only exist when the bar underneath it is also a horizontal bar.  Under these conditions the neighborhoods are always creating and killing cells in the same locations. Note: the diagram below demonstrates the system in equilibrium.</w:t>
-      </w:r>
       <w:r>
         <w:rPr>
           <w:rtl w:val="0"/>
@@ -178,20 +172,20 @@
           <wp:anchor allowOverlap="1" behindDoc="0" distB="0" distT="0" distL="0" distR="0" hidden="0" layoutInCell="1" locked="0" relativeHeight="0" simplePos="0">
             <wp:simplePos x="0" y="0"/>
             <wp:positionH relativeFrom="margin">
-              <wp:posOffset>1991042</wp:posOffset>
+              <wp:posOffset>0</wp:posOffset>
             </wp:positionH>
             <wp:positionV relativeFrom="paragraph">
-              <wp:posOffset>635</wp:posOffset>
+              <wp:posOffset>123825</wp:posOffset>
             </wp:positionV>
             <wp:extent cx="2350135" cy="2135505"/>
             <wp:effectExtent b="0" l="0" r="0" t="0"/>
-            <wp:wrapTopAndBottom distB="0" distT="0"/>
-            <wp:docPr id="3" name="image9.png"/>
+            <wp:wrapSquare wrapText="bothSides" distB="0" distT="0" distL="0" distR="0"/>
+            <wp:docPr id="4" name="image11.png"/>
             <a:graphic>
               <a:graphicData uri="http://schemas.openxmlformats.org/drawingml/2006/picture">
                 <pic:pic>
                   <pic:nvPicPr>
-                    <pic:cNvPr id="0" name="image9.png"/>
+                    <pic:cNvPr id="0" name="image11.png"/>
                     <pic:cNvPicPr preferRelativeResize="0"/>
                   </pic:nvPicPr>
                   <pic:blipFill>
@@ -218,6 +212,189 @@
     </w:p>
     <w:p>
       <w:pPr>
+        <w:contextualSpacing w:val="0"/>
+        <w:rPr/>
+      </w:pPr>
+      <w:r>
+        <w:rPr>
+          <w:rtl w:val="0"/>
+        </w:rPr>
+        <w:t xml:space="preserve">The left figure represents the static objects in equilibrium</w:t>
+      </w:r>
+    </w:p>
+    <w:p>
+      <w:pPr>
+        <w:widowControl w:val="0"/>
+        <w:contextualSpacing w:val="0"/>
+        <w:rPr/>
+      </w:pPr>
+      <w:r>
+        <w:rPr>
+          <w:rtl w:val="0"/>
+        </w:rPr>
+      </w:r>
+      <w:r>
+        <w:drawing>
+          <wp:anchor allowOverlap="1" behindDoc="0" distB="114300" distT="114300" distL="114300" distR="114300" hidden="0" layoutInCell="1" locked="0" relativeHeight="0" simplePos="0">
+            <wp:simplePos x="0" y="0"/>
+            <wp:positionH relativeFrom="margin">
+              <wp:posOffset>4591050</wp:posOffset>
+            </wp:positionH>
+            <wp:positionV relativeFrom="paragraph">
+              <wp:posOffset>85725</wp:posOffset>
+            </wp:positionV>
+            <wp:extent cx="1704975" cy="1695450"/>
+            <wp:effectExtent b="0" l="0" r="0" t="0"/>
+            <wp:wrapSquare wrapText="bothSides" distB="114300" distT="114300" distL="114300" distR="114300"/>
+            <wp:docPr id="3" name="image10.png"/>
+            <a:graphic>
+              <a:graphicData uri="http://schemas.openxmlformats.org/drawingml/2006/picture">
+                <pic:pic>
+                  <pic:nvPicPr>
+                    <pic:cNvPr id="0" name="image10.png"/>
+                    <pic:cNvPicPr preferRelativeResize="0"/>
+                  </pic:nvPicPr>
+                  <pic:blipFill>
+                    <a:blip r:embed="rId6"/>
+                    <a:srcRect b="0" l="0" r="0" t="0"/>
+                    <a:stretch>
+                      <a:fillRect/>
+                    </a:stretch>
+                  </pic:blipFill>
+                  <pic:spPr>
+                    <a:xfrm>
+                      <a:off x="0" y="0"/>
+                      <a:ext cx="1704975" cy="1695450"/>
+                    </a:xfrm>
+                    <a:prstGeom prst="rect"/>
+                    <a:ln/>
+                  </pic:spPr>
+                </pic:pic>
+              </a:graphicData>
+            </a:graphic>
+          </wp:anchor>
+        </w:drawing>
+      </w:r>
+    </w:p>
+    <w:p>
+      <w:pPr>
+        <w:widowControl w:val="0"/>
+        <w:contextualSpacing w:val="0"/>
+        <w:rPr/>
+      </w:pPr>
+      <w:r>
+        <w:rPr>
+          <w:rtl w:val="0"/>
+        </w:rPr>
+      </w:r>
+    </w:p>
+    <w:p>
+      <w:pPr>
+        <w:widowControl w:val="0"/>
+        <w:contextualSpacing w:val="0"/>
+        <w:rPr/>
+      </w:pPr>
+      <w:r>
+        <w:rPr>
+          <w:rtl w:val="0"/>
+        </w:rPr>
+        <w:t xml:space="preserve">The right figure represents the inner neighbors (blue) the outer neighbors (red) and the overlap between the neighbors (purple)</w:t>
+      </w:r>
+    </w:p>
+    <w:p>
+      <w:pPr>
+        <w:widowControl w:val="0"/>
+        <w:contextualSpacing w:val="0"/>
+        <w:rPr/>
+      </w:pPr>
+      <w:r>
+        <w:rPr>
+          <w:rtl w:val="0"/>
+        </w:rPr>
+      </w:r>
+    </w:p>
+    <w:p>
+      <w:pPr>
+        <w:widowControl w:val="0"/>
+        <w:contextualSpacing w:val="0"/>
+        <w:rPr/>
+      </w:pPr>
+      <w:r>
+        <w:rPr>
+          <w:rtl w:val="0"/>
+        </w:rPr>
+      </w:r>
+    </w:p>
+    <w:p>
+      <w:pPr>
+        <w:widowControl w:val="0"/>
+        <w:contextualSpacing w:val="0"/>
+        <w:rPr/>
+      </w:pPr>
+      <w:r>
+        <w:rPr>
+          <w:rtl w:val="0"/>
+        </w:rPr>
+      </w:r>
+    </w:p>
+    <w:p>
+      <w:pPr>
+        <w:widowControl w:val="0"/>
+        <w:contextualSpacing w:val="0"/>
+        <w:rPr/>
+      </w:pPr>
+      <w:r>
+        <w:rPr>
+          <w:rtl w:val="0"/>
+        </w:rPr>
+      </w:r>
+    </w:p>
+    <w:p>
+      <w:pPr>
+        <w:widowControl w:val="0"/>
+        <w:contextualSpacing w:val="0"/>
+        <w:rPr/>
+      </w:pPr>
+      <w:r>
+        <w:rPr>
+          <w:rtl w:val="0"/>
+        </w:rPr>
+      </w:r>
+    </w:p>
+    <w:p>
+      <w:pPr>
+        <w:widowControl w:val="0"/>
+        <w:contextualSpacing w:val="0"/>
+        <w:rPr/>
+      </w:pPr>
+      <w:r>
+        <w:rPr>
+          <w:rtl w:val="0"/>
+        </w:rPr>
+      </w:r>
+    </w:p>
+    <w:p>
+      <w:pPr>
+        <w:widowControl w:val="0"/>
+        <w:contextualSpacing w:val="0"/>
+        <w:rPr/>
+      </w:pPr>
+      <w:r>
+        <w:rPr>
+          <w:rFonts w:ascii="Times New Roman" w:cs="Times New Roman" w:eastAsia="Times New Roman" w:hAnsi="Times New Roman"/>
+          <w:rtl w:val="0"/>
+        </w:rPr>
+        <w:t xml:space="preserve">2. There are static objects in the system. The static objects are horizontal rows, they only exist when the bar underneath it is also a horizontal bar.  Under these conditions the neighborhoods are always creating and killing cells in the same locations. Note: the diagram </w:t>
+      </w:r>
+      <w:r>
+        <w:rPr>
+          <w:rtl w:val="0"/>
+        </w:rPr>
+        <w:t xml:space="preserve">above</w:t>
+      </w:r>
+    </w:p>
+    <w:p>
+      <w:pPr>
         <w:widowControl w:val="0"/>
         <w:contextualSpacing w:val="0"/>
         <w:rPr/>
@@ -395,16 +572,16 @@
             <wp:extent cx="6101715" cy="419735"/>
             <wp:effectExtent b="0" l="0" r="0" t="0"/>
             <wp:wrapTopAndBottom distB="0" distT="0"/>
-            <wp:docPr id="2" name="image8.png"/>
+            <wp:docPr id="2" name="image7.png"/>
             <a:graphic>
               <a:graphicData uri="http://schemas.openxmlformats.org/drawingml/2006/picture">
                 <pic:pic>
                   <pic:nvPicPr>
-                    <pic:cNvPr id="0" name="image8.png"/>
+                    <pic:cNvPr id="0" name="image7.png"/>
                     <pic:cNvPicPr preferRelativeResize="0"/>
                   </pic:nvPicPr>
                   <pic:blipFill>
-                    <a:blip r:embed="rId6"/>
+                    <a:blip r:embed="rId7"/>
                     <a:srcRect b="0" l="0" r="0" t="0"/>
                     <a:stretch>
                       <a:fillRect/>
@@ -449,16 +626,16 @@
             <wp:extent cx="6116955" cy="437515"/>
             <wp:effectExtent b="0" l="0" r="0" t="0"/>
             <wp:wrapTopAndBottom distB="0" distT="0"/>
-            <wp:docPr id="6" name="image12.png"/>
+            <wp:docPr id="7" name="image14.png"/>
             <a:graphic>
               <a:graphicData uri="http://schemas.openxmlformats.org/drawingml/2006/picture">
                 <pic:pic>
                   <pic:nvPicPr>
-                    <pic:cNvPr id="0" name="image12.png"/>
+                    <pic:cNvPr id="0" name="image14.png"/>
                     <pic:cNvPicPr preferRelativeResize="0"/>
                   </pic:nvPicPr>
                   <pic:blipFill>
-                    <a:blip r:embed="rId7"/>
+                    <a:blip r:embed="rId8"/>
                     <a:srcRect b="0" l="0" r="0" t="0"/>
                     <a:stretch>
                       <a:fillRect/>
@@ -768,16 +945,16 @@
             <wp:extent cx="476885" cy="562610"/>
             <wp:effectExtent b="0" l="0" r="0" t="0"/>
             <wp:wrapTopAndBottom distB="0" distT="0"/>
-            <wp:docPr id="4" name="image10.png"/>
+            <wp:docPr id="5" name="image12.png"/>
             <a:graphic>
               <a:graphicData uri="http://schemas.openxmlformats.org/drawingml/2006/picture">
                 <pic:pic>
                   <pic:nvPicPr>
-                    <pic:cNvPr id="0" name="image10.png"/>
+                    <pic:cNvPr id="0" name="image12.png"/>
                     <pic:cNvPicPr preferRelativeResize="0"/>
                   </pic:nvPicPr>
                   <pic:blipFill>
-                    <a:blip r:embed="rId8"/>
+                    <a:blip r:embed="rId9"/>
                     <a:srcRect b="0" l="0" r="0" t="0"/>
                     <a:stretch>
                       <a:fillRect/>
@@ -850,16 +1027,16 @@
             <wp:extent cx="514985" cy="219710"/>
             <wp:effectExtent b="0" l="0" r="0" t="0"/>
             <wp:wrapTopAndBottom distB="0" distT="0"/>
-            <wp:docPr id="1" name="image4.png"/>
+            <wp:docPr id="1" name="image6.png"/>
             <a:graphic>
               <a:graphicData uri="http://schemas.openxmlformats.org/drawingml/2006/picture">
                 <pic:pic>
                   <pic:nvPicPr>
-                    <pic:cNvPr id="0" name="image4.png"/>
+                    <pic:cNvPr id="0" name="image6.png"/>
                     <pic:cNvPicPr preferRelativeResize="0"/>
                   </pic:nvPicPr>
                   <pic:blipFill>
-                    <a:blip r:embed="rId9"/>
+                    <a:blip r:embed="rId10"/>
                     <a:srcRect b="0" l="0" r="0" t="0"/>
                     <a:stretch>
                       <a:fillRect/>
@@ -936,16 +1113,16 @@
             <wp:extent cx="867410" cy="999490"/>
             <wp:effectExtent b="0" l="0" r="0" t="0"/>
             <wp:wrapTopAndBottom distB="0" distT="0"/>
-            <wp:docPr id="5" name="image11.png"/>
+            <wp:docPr id="6" name="image13.png"/>
             <a:graphic>
               <a:graphicData uri="http://schemas.openxmlformats.org/drawingml/2006/picture">
                 <pic:pic>
                   <pic:nvPicPr>
-                    <pic:cNvPr id="0" name="image11.png"/>
+                    <pic:cNvPr id="0" name="image13.png"/>
                     <pic:cNvPicPr preferRelativeResize="0"/>
                   </pic:nvPicPr>
                   <pic:blipFill>
-                    <a:blip r:embed="rId10"/>
+                    <a:blip r:embed="rId11"/>
                     <a:srcRect b="0" l="0" r="0" t="0"/>
                     <a:stretch>
                       <a:fillRect/>

</xml_diff>

<commit_message>
Added full depiction of 2.2
</commit_message>
<xml_diff>
--- a/CAP6675 - Complex Adaptive Systems/Homework 01/homework 1.docx
+++ b/CAP6675 - Complex Adaptive Systems/Homework 01/homework 1.docx
@@ -572,12 +572,12 @@
             <wp:extent cx="6101715" cy="419735"/>
             <wp:effectExtent b="0" l="0" r="0" t="0"/>
             <wp:wrapTopAndBottom distB="0" distT="0"/>
-            <wp:docPr id="2" name="image7.png"/>
+            <wp:docPr id="2" name="image9.png"/>
             <a:graphic>
               <a:graphicData uri="http://schemas.openxmlformats.org/drawingml/2006/picture">
                 <pic:pic>
                   <pic:nvPicPr>
-                    <pic:cNvPr id="0" name="image7.png"/>
+                    <pic:cNvPr id="0" name="image9.png"/>
                     <pic:cNvPicPr preferRelativeResize="0"/>
                   </pic:nvPicPr>
                   <pic:blipFill>
@@ -1027,12 +1027,12 @@
             <wp:extent cx="514985" cy="219710"/>
             <wp:effectExtent b="0" l="0" r="0" t="0"/>
             <wp:wrapTopAndBottom distB="0" distT="0"/>
-            <wp:docPr id="1" name="image6.png"/>
+            <wp:docPr id="1" name="image8.png"/>
             <a:graphic>
               <a:graphicData uri="http://schemas.openxmlformats.org/drawingml/2006/picture">
                 <pic:pic>
                   <pic:nvPicPr>
-                    <pic:cNvPr id="0" name="image6.png"/>
+                    <pic:cNvPr id="0" name="image8.png"/>
                     <pic:cNvPicPr preferRelativeResize="0"/>
                   </pic:nvPicPr>
                   <pic:blipFill>
@@ -1102,6 +1102,48 @@
       </w:r>
       <w:r>
         <w:drawing>
+          <wp:anchor allowOverlap="1" behindDoc="0" distB="114300" distT="114300" distL="114300" distR="114300" hidden="0" layoutInCell="1" locked="0" relativeHeight="0" simplePos="0">
+            <wp:simplePos x="0" y="0"/>
+            <wp:positionH relativeFrom="margin">
+              <wp:posOffset>-95249</wp:posOffset>
+            </wp:positionH>
+            <wp:positionV relativeFrom="paragraph">
+              <wp:posOffset>1095375</wp:posOffset>
+            </wp:positionV>
+            <wp:extent cx="2774995" cy="2770823"/>
+            <wp:effectExtent b="0" l="0" r="0" t="0"/>
+            <wp:wrapSquare wrapText="bothSides" distB="114300" distT="114300" distL="114300" distR="114300"/>
+            <wp:docPr id="8" name="image16.png"/>
+            <a:graphic>
+              <a:graphicData uri="http://schemas.openxmlformats.org/drawingml/2006/picture">
+                <pic:pic>
+                  <pic:nvPicPr>
+                    <pic:cNvPr id="0" name="image16.png"/>
+                    <pic:cNvPicPr preferRelativeResize="0"/>
+                  </pic:nvPicPr>
+                  <pic:blipFill>
+                    <a:blip r:embed="rId11"/>
+                    <a:srcRect b="0" l="0" r="0" t="0"/>
+                    <a:stretch>
+                      <a:fillRect/>
+                    </a:stretch>
+                  </pic:blipFill>
+                  <pic:spPr>
+                    <a:xfrm>
+                      <a:off x="0" y="0"/>
+                      <a:ext cx="2774995" cy="2770823"/>
+                    </a:xfrm>
+                    <a:prstGeom prst="rect"/>
+                    <a:ln/>
+                  </pic:spPr>
+                </pic:pic>
+              </a:graphicData>
+            </a:graphic>
+          </wp:anchor>
+        </w:drawing>
+      </w:r>
+      <w:r>
+        <w:drawing>
           <wp:anchor allowOverlap="1" behindDoc="0" distB="0" distT="0" distL="0" distR="0" hidden="0" layoutInCell="1" locked="0" relativeHeight="0" simplePos="0">
             <wp:simplePos x="0" y="0"/>
             <wp:positionH relativeFrom="margin">
@@ -1122,7 +1164,7 @@
                     <pic:cNvPicPr preferRelativeResize="0"/>
                   </pic:nvPicPr>
                   <pic:blipFill>
-                    <a:blip r:embed="rId11"/>
+                    <a:blip r:embed="rId12"/>
                     <a:srcRect b="0" l="0" r="0" t="0"/>
                     <a:stretch>
                       <a:fillRect/>
@@ -1165,6 +1207,7 @@
         <w:rPr>
           <w:rtl w:val="0"/>
         </w:rPr>
+        <w:t xml:space="preserve">This is a diagram of the entire system after all cells have settled.  The black cells are static.  The pink cells are periodic, and move endlessly between two other cells.</w:t>
       </w:r>
     </w:p>
     <w:sectPr>

</xml_diff>